<commit_message>
Update meeting/sprint sheet for final meeting and sprint
</commit_message>
<xml_diff>
--- a/SOEN_343_MEETING_SHEET.docx
+++ b/SOEN_343_MEETING_SHEET.docx
@@ -774,6 +774,100 @@
                 <w:szCs w:val="24"/>
               </w:rPr>
               <w:t>.</w:t>
+            </w:r>
+          </w:p>
+        </w:tc>
+      </w:tr>
+      <w:tr>
+        <w:tc>
+          <w:tcPr>
+            <w:cnfStyle w:val="001000000000" w:firstRow="0" w:lastRow="0" w:firstColumn="1" w:lastColumn="0" w:oddVBand="0" w:evenVBand="0" w:oddHBand="0" w:evenHBand="0" w:firstRowFirstColumn="0" w:firstRowLastColumn="0" w:lastRowFirstColumn="0" w:lastRowLastColumn="0"/>
+            <w:tcW w:w="3116" w:type="dxa"/>
+          </w:tcPr>
+          <w:p>
+            <w:pPr>
+              <w:jc w:val="center"/>
+              <w:rPr>
+                <w:rFonts w:ascii="Times New Roman" w:hAnsi="Times New Roman" w:cs="Times New Roman"/>
+                <w:b w:val="0"/>
+                <w:sz w:val="24"/>
+                <w:szCs w:val="24"/>
+              </w:rPr>
+            </w:pPr>
+            <w:r>
+              <w:rPr>
+                <w:rFonts w:ascii="Times New Roman" w:hAnsi="Times New Roman" w:cs="Times New Roman"/>
+                <w:b w:val="0"/>
+                <w:sz w:val="24"/>
+                <w:szCs w:val="24"/>
+              </w:rPr>
+              <w:t>November 18</w:t>
+            </w:r>
+            <w:r>
+              <w:rPr>
+                <w:rFonts w:ascii="Times New Roman" w:hAnsi="Times New Roman" w:cs="Times New Roman"/>
+                <w:b w:val="0"/>
+                <w:sz w:val="24"/>
+                <w:szCs w:val="24"/>
+                <w:vertAlign w:val="superscript"/>
+              </w:rPr>
+              <w:t>th</w:t>
+            </w:r>
+            <w:r>
+              <w:rPr>
+                <w:rFonts w:ascii="Times New Roman" w:hAnsi="Times New Roman" w:cs="Times New Roman"/>
+                <w:b w:val="0"/>
+                <w:sz w:val="24"/>
+                <w:szCs w:val="24"/>
+              </w:rPr>
+              <w:t xml:space="preserve"> </w:t>
+            </w:r>
+          </w:p>
+        </w:tc>
+        <w:tc>
+          <w:tcPr>
+            <w:tcW w:w="3117" w:type="dxa"/>
+          </w:tcPr>
+          <w:p>
+            <w:pPr>
+              <w:jc w:val="center"/>
+              <w:cnfStyle w:val="000000000000" w:firstRow="0" w:lastRow="0" w:firstColumn="0" w:lastColumn="0" w:oddVBand="0" w:evenVBand="0" w:oddHBand="0" w:evenHBand="0" w:firstRowFirstColumn="0" w:firstRowLastColumn="0" w:lastRowFirstColumn="0" w:lastRowLastColumn="0"/>
+              <w:rPr>
+                <w:rFonts w:ascii="Times New Roman" w:hAnsi="Times New Roman" w:cs="Times New Roman"/>
+                <w:sz w:val="24"/>
+                <w:szCs w:val="24"/>
+              </w:rPr>
+            </w:pPr>
+            <w:r>
+              <w:rPr>
+                <w:rFonts w:ascii="Times New Roman" w:hAnsi="Times New Roman" w:cs="Times New Roman"/>
+                <w:sz w:val="24"/>
+                <w:szCs w:val="24"/>
+              </w:rPr>
+              <w:t>2h</w:t>
+            </w:r>
+          </w:p>
+        </w:tc>
+        <w:tc>
+          <w:tcPr>
+            <w:tcW w:w="3117" w:type="dxa"/>
+          </w:tcPr>
+          <w:p>
+            <w:pPr>
+              <w:cnfStyle w:val="000000000000" w:firstRow="0" w:lastRow="0" w:firstColumn="0" w:lastColumn="0" w:oddVBand="0" w:evenVBand="0" w:oddHBand="0" w:evenHBand="0" w:firstRowFirstColumn="0" w:firstRowLastColumn="0" w:lastRowFirstColumn="0" w:lastRowLastColumn="0"/>
+              <w:rPr>
+                <w:rFonts w:ascii="Times New Roman" w:hAnsi="Times New Roman" w:cs="Times New Roman"/>
+                <w:sz w:val="24"/>
+                <w:szCs w:val="24"/>
+              </w:rPr>
+            </w:pPr>
+            <w:r>
+              <w:rPr>
+                <w:rFonts w:ascii="Times New Roman" w:hAnsi="Times New Roman" w:cs="Times New Roman"/>
+                <w:sz w:val="24"/>
+                <w:szCs w:val="24"/>
+              </w:rPr>
+              <w:t>Review class diagram and state diagram, finalize use case view/model, update communication diagrams, finish waitlist code, make fixes to SSD, FR/NFR, task division for final sprint.</w:t>
             </w:r>
             <w:bookmarkStart w:id="0" w:name="_GoBack"/>
             <w:bookmarkEnd w:id="0"/>
@@ -915,6 +1009,7 @@
     <w:lsdException w:name="HTML Sample" w:semiHidden="1" w:unhideWhenUsed="1"/>
     <w:lsdException w:name="HTML Typewriter" w:semiHidden="1" w:unhideWhenUsed="1"/>
     <w:lsdException w:name="HTML Variable" w:semiHidden="1" w:unhideWhenUsed="1"/>
+    <w:lsdException w:name="Normal Table" w:semiHidden="1" w:unhideWhenUsed="1"/>
     <w:lsdException w:name="annotation subject" w:semiHidden="1" w:unhideWhenUsed="1"/>
     <w:lsdException w:name="No List" w:semiHidden="1" w:unhideWhenUsed="1"/>
     <w:lsdException w:name="Outline List 1" w:semiHidden="1" w:unhideWhenUsed="1"/>
@@ -960,9 +1055,11 @@
     <w:lsdException w:name="Table Subtle 1" w:semiHidden="1" w:unhideWhenUsed="1"/>
     <w:lsdException w:name="Table Subtle 2" w:semiHidden="1" w:unhideWhenUsed="1"/>
     <w:lsdException w:name="Table Web 1" w:semiHidden="1" w:unhideWhenUsed="1"/>
+    <w:lsdException w:name="Table Web 2" w:semiHidden="1" w:unhideWhenUsed="1"/>
     <w:lsdException w:name="Table Web 3" w:semiHidden="1" w:unhideWhenUsed="1"/>
     <w:lsdException w:name="Balloon Text" w:semiHidden="1" w:unhideWhenUsed="1"/>
     <w:lsdException w:name="Table Grid" w:uiPriority="39"/>
+    <w:lsdException w:name="Table Theme" w:semiHidden="1" w:unhideWhenUsed="1"/>
     <w:lsdException w:name="Placeholder Text" w:semiHidden="1"/>
     <w:lsdException w:name="No Spacing" w:uiPriority="1" w:qFormat="1"/>
     <w:lsdException w:name="Light Shading" w:uiPriority="60"/>

</xml_diff>